<commit_message>
se actulizo la parte de de descargas de ofice
</commit_message>
<xml_diff>
--- a/public/php/formato1.docx
+++ b/public/php/formato1.docx
@@ -71,15 +71,7 @@
                                 <w:szCs w:val="20"/>
                                 <w:lang w:val="es-MX"/>
                               </w:rPr>
-                              <w:t>S</w:t>
-                            </w:r>
-                            <w:r>
-                              <w:rPr>
-                                <w:sz w:val="20"/>
-                                <w:szCs w:val="20"/>
-                                <w:lang w:val="es-MX"/>
-                              </w:rPr>
-                              <w:t>ECRETARÍA DE SEGURIDAD PÚBLICA DE OAXACA DIRECCIÓN GENERAL DE LA POLICÍA AUXILIAR, BANCARIA, INDUSTRIAL, Y COMERCIAL SERVICIOS GENERALES Y RECURSOS MATERIALES KARDEX GENERAL DE ENTRADA ALMACEN</w:t>
+                              <w:t>SECRETARÍA DE SEGURIDAD PÚBLICA DE OAXACA DIRECCIÓN GENERAL DE LA POLICÍA AUXILIAR, BANCARIA, INDUSTRIAL, Y COMERCIAL SERVICIOS GENERALES Y RECURSOS MATERIALES KARDEX GENERAL DE ENTRADA ALMACEN</w:t>
                             </w:r>
                           </w:p>
                           <w:p>
@@ -306,8 +298,6 @@
         </w:rPr>
         <w:t>}</w:t>
       </w:r>
-      <w:bookmarkStart w:id="0" w:name="_GoBack"/>
-      <w:bookmarkEnd w:id="0"/>
     </w:p>
     <w:p>
       <w:pPr>
@@ -874,7 +864,14 @@
               <w:right w:val="single" w:sz="8" w:space="0" w:color="000000"/>
             </w:tcBorders>
           </w:tcPr>
-          <w:p/>
+          <w:p>
+            <w:pPr>
+              <w:jc w:val="center"/>
+            </w:pPr>
+            <w:r>
+              <w:t>1</w:t>
+            </w:r>
+          </w:p>
         </w:tc>
         <w:tc>
           <w:tcPr>
@@ -986,6 +983,8 @@
           </w:tcPr>
           <w:p/>
         </w:tc>
+        <w:bookmarkStart w:id="0" w:name="_GoBack"/>
+        <w:bookmarkEnd w:id="0"/>
       </w:tr>
       <w:tr>
         <w:trPr>

</xml_diff>

<commit_message>
se Agregaron actuliazaciones en los reportes
</commit_message>
<xml_diff>
--- a/public/php/formato1.docx
+++ b/public/php/formato1.docx
@@ -243,30 +243,35 @@
           <w:sz w:val="21"/>
           <w:lang w:val="es-MX"/>
         </w:rPr>
-        <w:t>PEDIDO: ${</w:t>
-      </w:r>
-      <w:proofErr w:type="spellStart"/>
-      <w:r>
-        <w:rPr>
-          <w:sz w:val="21"/>
-          <w:lang w:val="es-MX"/>
-        </w:rPr>
-        <w:t>pedi</w:t>
-      </w:r>
-      <w:proofErr w:type="spellEnd"/>
-      <w:r>
-        <w:rPr>
-          <w:sz w:val="21"/>
-          <w:lang w:val="es-MX"/>
-        </w:rPr>
-        <w:t>}</w:t>
+        <w:t>PEDIDO:</w:t>
       </w:r>
       <w:r>
         <w:rPr>
           <w:sz w:val="21"/>
           <w:lang w:val="es-MX"/>
         </w:rPr>
-        <w:t xml:space="preserve">        RECURSO:</w:t>
+        <w:tab/>
+      </w:r>
+      <w:r>
+        <w:rPr>
+          <w:sz w:val="21"/>
+          <w:lang w:val="es-MX"/>
+        </w:rPr>
+        <w:tab/>
+      </w:r>
+      <w:r>
+        <w:rPr>
+          <w:sz w:val="21"/>
+          <w:lang w:val="es-MX"/>
+        </w:rPr>
+        <w:tab/>
+      </w:r>
+      <w:r>
+        <w:rPr>
+          <w:sz w:val="21"/>
+          <w:lang w:val="es-MX"/>
+        </w:rPr>
+        <w:tab/>
       </w:r>
       <w:r>
         <w:rPr>
@@ -280,23 +285,14 @@
           <w:sz w:val="21"/>
           <w:lang w:val="es-MX"/>
         </w:rPr>
-        <w:t>${</w:t>
+        <w:t>RECURSO:</w:t>
       </w:r>
-      <w:proofErr w:type="spellStart"/>
       <w:r>
         <w:rPr>
           <w:sz w:val="21"/>
           <w:lang w:val="es-MX"/>
         </w:rPr>
-        <w:t>recu</w:t>
-      </w:r>
-      <w:proofErr w:type="spellEnd"/>
-      <w:r>
-        <w:rPr>
-          <w:sz w:val="21"/>
-          <w:lang w:val="es-MX"/>
-        </w:rPr>
-        <w:t>}</w:t>
+        <w:t xml:space="preserve"> </w:t>
       </w:r>
     </w:p>
     <w:p>
@@ -319,7 +315,7 @@
           <w:sz w:val="21"/>
           <w:lang w:val="es-MX"/>
         </w:rPr>
-        <w:t>: ${fol}</w:t>
+        <w:t xml:space="preserve">: </w:t>
       </w:r>
     </w:p>
     <w:tbl>
@@ -334,10 +330,10 @@
         <w:tblLook w:val="04A0" w:firstRow="1" w:lastRow="0" w:firstColumn="1" w:lastColumn="0" w:noHBand="0" w:noVBand="1"/>
       </w:tblPr>
       <w:tblGrid>
-        <w:gridCol w:w="4746"/>
-        <w:gridCol w:w="1211"/>
-        <w:gridCol w:w="1332"/>
-        <w:gridCol w:w="1197"/>
+        <w:gridCol w:w="4849"/>
+        <w:gridCol w:w="1212"/>
+        <w:gridCol w:w="1213"/>
+        <w:gridCol w:w="1212"/>
       </w:tblGrid>
       <w:tr>
         <w:trPr>
@@ -357,10 +353,14 @@
             <w:pPr>
               <w:ind w:left="96"/>
               <w:jc w:val="center"/>
+              <w:rPr>
+                <w:lang w:val="es-MX"/>
+              </w:rPr>
             </w:pPr>
             <w:r>
               <w:rPr>
                 <w:sz w:val="21"/>
+                <w:lang w:val="es-MX"/>
               </w:rPr>
               <w:t>CLAVE PRESUPUESTAL</w:t>
             </w:r>
@@ -380,10 +380,14 @@
             <w:pPr>
               <w:ind w:left="99"/>
               <w:jc w:val="center"/>
+              <w:rPr>
+                <w:lang w:val="es-MX"/>
+              </w:rPr>
             </w:pPr>
             <w:r>
               <w:rPr>
                 <w:sz w:val="21"/>
+                <w:lang w:val="es-MX"/>
               </w:rPr>
               <w:t>DIA</w:t>
             </w:r>
@@ -403,10 +407,14 @@
             <w:pPr>
               <w:ind w:left="95"/>
               <w:jc w:val="center"/>
+              <w:rPr>
+                <w:lang w:val="es-MX"/>
+              </w:rPr>
             </w:pPr>
             <w:r>
               <w:rPr>
                 <w:sz w:val="21"/>
+                <w:lang w:val="es-MX"/>
               </w:rPr>
               <w:t>MES</w:t>
             </w:r>
@@ -426,10 +434,14 @@
             <w:pPr>
               <w:ind w:left="99"/>
               <w:jc w:val="center"/>
+              <w:rPr>
+                <w:lang w:val="es-MX"/>
+              </w:rPr>
             </w:pPr>
             <w:r>
               <w:rPr>
                 <w:sz w:val="21"/>
+                <w:lang w:val="es-MX"/>
               </w:rPr>
               <w:t>AÑO</w:t>
             </w:r>
@@ -453,10 +465,10 @@
           <w:p>
             <w:pPr>
               <w:jc w:val="center"/>
+              <w:rPr>
+                <w:lang w:val="es-MX"/>
+              </w:rPr>
             </w:pPr>
-            <w:r>
-              <w:t>${clave}</w:t>
-            </w:r>
           </w:p>
         </w:tc>
         <w:tc>
@@ -470,18 +482,35 @@
             </w:tcBorders>
           </w:tcPr>
           <w:p>
-            <w:r>
+            <w:pPr>
+              <w:rPr>
+                <w:lang w:val="es-MX"/>
+              </w:rPr>
+            </w:pPr>
+            <w:r>
+              <w:rPr>
+                <w:lang w:val="es-MX"/>
+              </w:rPr>
               <w:t xml:space="preserve">    </w:t>
             </w:r>
             <w:r>
+              <w:rPr>
+                <w:lang w:val="es-MX"/>
+              </w:rPr>
               <w:t>${</w:t>
             </w:r>
             <w:proofErr w:type="spellStart"/>
             <w:r>
+              <w:rPr>
+                <w:lang w:val="es-MX"/>
+              </w:rPr>
               <w:t>dia</w:t>
             </w:r>
             <w:proofErr w:type="spellEnd"/>
             <w:r>
+              <w:rPr>
+                <w:lang w:val="es-MX"/>
+              </w:rPr>
               <w:t>}</w:t>
             </w:r>
           </w:p>
@@ -497,10 +526,21 @@
             </w:tcBorders>
           </w:tcPr>
           <w:p>
-            <w:r>
+            <w:pPr>
+              <w:rPr>
+                <w:lang w:val="es-MX"/>
+              </w:rPr>
+            </w:pPr>
+            <w:r>
+              <w:rPr>
+                <w:lang w:val="es-MX"/>
+              </w:rPr>
               <w:t xml:space="preserve">    </w:t>
             </w:r>
             <w:r>
+              <w:rPr>
+                <w:lang w:val="es-MX"/>
+              </w:rPr>
               <w:t>${mes}</w:t>
             </w:r>
           </w:p>
@@ -516,19 +556,22 @@
             </w:tcBorders>
           </w:tcPr>
           <w:p>
-            <w:r>
+            <w:pPr>
+              <w:rPr>
+                <w:lang w:val="es-MX"/>
+              </w:rPr>
+            </w:pPr>
+            <w:r>
+              <w:rPr>
+                <w:lang w:val="es-MX"/>
+              </w:rPr>
               <w:t xml:space="preserve">   </w:t>
             </w:r>
             <w:r>
-              <w:t>${</w:t>
-            </w:r>
-            <w:proofErr w:type="spellStart"/>
-            <w:r>
-              <w:t>ano</w:t>
-            </w:r>
-            <w:proofErr w:type="spellEnd"/>
-            <w:r>
-              <w:t>}</w:t>
+              <w:rPr>
+                <w:lang w:val="es-MX"/>
+              </w:rPr>
+              <w:t>${ano}</w:t>
             </w:r>
           </w:p>
         </w:tc>
@@ -547,7 +590,13 @@
               <w:right w:val="nil"/>
             </w:tcBorders>
           </w:tcPr>
-          <w:p/>
+          <w:p>
+            <w:pPr>
+              <w:rPr>
+                <w:lang w:val="es-MX"/>
+              </w:rPr>
+            </w:pPr>
+          </w:p>
         </w:tc>
         <w:tc>
           <w:tcPr>
@@ -559,7 +608,13 @@
               <w:right w:val="nil"/>
             </w:tcBorders>
           </w:tcPr>
-          <w:p/>
+          <w:p>
+            <w:pPr>
+              <w:rPr>
+                <w:lang w:val="es-MX"/>
+              </w:rPr>
+            </w:pPr>
+          </w:p>
         </w:tc>
         <w:tc>
           <w:tcPr>
@@ -571,7 +626,13 @@
               <w:right w:val="nil"/>
             </w:tcBorders>
           </w:tcPr>
-          <w:p/>
+          <w:p>
+            <w:pPr>
+              <w:rPr>
+                <w:lang w:val="es-MX"/>
+              </w:rPr>
+            </w:pPr>
+          </w:p>
         </w:tc>
         <w:tc>
           <w:tcPr>
@@ -583,7 +644,13 @@
               <w:right w:val="nil"/>
             </w:tcBorders>
           </w:tcPr>
-          <w:p/>
+          <w:p>
+            <w:pPr>
+              <w:rPr>
+                <w:lang w:val="es-MX"/>
+              </w:rPr>
+            </w:pPr>
+          </w:p>
         </w:tc>
       </w:tr>
       <w:tr>
@@ -626,9 +693,15 @@
             </w:tcBorders>
           </w:tcPr>
           <w:p>
+            <w:pPr>
+              <w:rPr>
+                <w:lang w:val="es-MX"/>
+              </w:rPr>
+            </w:pPr>
             <w:r>
               <w:rPr>
                 <w:sz w:val="19"/>
+                <w:lang w:val="es-MX"/>
               </w:rPr>
               <w:t>PROVEEDOR:</w:t>
             </w:r>
@@ -645,9 +718,8 @@
             </w:tcBorders>
           </w:tcPr>
           <w:p>
-            <w:r>
-              <w:t>${proveedor}</w:t>
-            </w:r>
+            <w:bookmarkStart w:id="0" w:name="_GoBack"/>
+            <w:bookmarkEnd w:id="0"/>
           </w:p>
         </w:tc>
         <w:tc>
@@ -909,7 +981,15 @@
           </w:tcPr>
           <w:p>
             <w:r>
-              <w:t xml:space="preserve"> ${unidad}</w:t>
+              <w:t xml:space="preserve"> ${</w:t>
+            </w:r>
+            <w:proofErr w:type="spellStart"/>
+            <w:r>
+              <w:t>unidad</w:t>
+            </w:r>
+            <w:proofErr w:type="spellEnd"/>
+            <w:r>
+              <w:t>}</w:t>
             </w:r>
           </w:p>
         </w:tc>
@@ -983,8 +1063,6 @@
           </w:tcPr>
           <w:p/>
         </w:tc>
-        <w:bookmarkStart w:id="0" w:name="_GoBack"/>
-        <w:bookmarkEnd w:id="0"/>
       </w:tr>
       <w:tr>
         <w:trPr>
@@ -1725,11 +1803,7 @@
                       </wps:spPr>
                       <wps:txbx>
                         <w:txbxContent>
-                          <w:p>
-                            <w:r>
-                              <w:t>${nota}</w:t>
-                            </w:r>
-                          </w:p>
+                          <w:p/>
                         </w:txbxContent>
                       </wps:txbx>
                       <wps:bodyPr rot="0" spcFirstLastPara="0" vertOverflow="overflow" horzOverflow="overflow" vert="horz" wrap="square" lIns="91440" tIns="45720" rIns="91440" bIns="45720" numCol="1" spcCol="0" rtlCol="0" fromWordArt="0" anchor="t" anchorCtr="0" forceAA="0" compatLnSpc="1">
@@ -1750,19 +1824,10 @@
                 <v:stroke joinstyle="miter"/>
                 <v:path gradientshapeok="t" o:connecttype="rect"/>
               </v:shapetype>
-              <v:shape id="Cuadro de texto 1" o:spid="_x0000_s1026" type="#_x0000_t202" style="position:absolute;left:0;text-align:left;margin-left:-1.4pt;margin-top:13.35pt;width:438.75pt;height:27pt;z-index:251659264;visibility:visible;mso-wrap-style:square;mso-wrap-distance-left:9pt;mso-wrap-distance-top:0;mso-wrap-distance-right:9pt;mso-wrap-distance-bottom:0;mso-position-horizontal:absolute;mso-position-horizontal-relative:text;mso-position-vertical:absolute;mso-position-vertical-relative:text;v-text-anchor:top" o:gfxdata="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" fillcolor="white [3201]" strokeweight=".5pt">
+              <v:shape id="Cuadro de texto 1" o:spid="_x0000_s1027" type="#_x0000_t202" style="position:absolute;left:0;text-align:left;margin-left:-1.4pt;margin-top:13.35pt;width:438.75pt;height:27pt;z-index:251659264;visibility:visible;mso-wrap-style:square;mso-wrap-distance-left:9pt;mso-wrap-distance-top:0;mso-wrap-distance-right:9pt;mso-wrap-distance-bottom:0;mso-position-horizontal:absolute;mso-position-horizontal-relative:text;mso-position-vertical:absolute;mso-position-vertical-relative:text;v-text-anchor:top" o:gfxdata="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" fillcolor="white [3201]" strokeweight=".5pt">
                 <v:textbox>
                   <w:txbxContent>
-                    <w:p>
-                      <w:r>
-                        <w:t>${nota</w:t>
-                      </w:r>
-                      <w:bookmarkStart w:id="1" w:name="_GoBack"/>
-                      <w:bookmarkEnd w:id="1"/>
-                      <w:r>
-                        <w:t>}</w:t>
-                      </w:r>
-                    </w:p>
+                    <w:p/>
                   </w:txbxContent>
                 </v:textbox>
               </v:shape>
@@ -1989,7 +2054,15 @@
         <w:ind w:left="15"/>
       </w:pPr>
       <w:r>
-        <w:t>${atendio}</w:t>
+        <w:t>${</w:t>
+      </w:r>
+      <w:proofErr w:type="spellStart"/>
+      <w:r>
+        <w:t>atendio</w:t>
+      </w:r>
+      <w:proofErr w:type="spellEnd"/>
+      <w:r>
+        <w:t>}</w:t>
       </w:r>
       <w:r>
         <w:t xml:space="preserve"> FORMS-06</w:t>

</xml_diff>